<commit_message>
Complete the intro. about the genetic engine
</commit_message>
<xml_diff>
--- a/Lab1/Report/Report.docx
+++ b/Lab1/Report/Report.docx
@@ -533,6 +533,41 @@
         <w:lastRenderedPageBreak/>
         <w:t>מבוא</w:t>
       </w:r>
+      <w:r>
+        <w:rPr>
+          <w:rFonts w:hint="cs"/>
+          <w:b/>
+          <w:bCs/>
+          <w:sz w:val="72"/>
+          <w:szCs w:val="72"/>
+          <w:u w:val="single"/>
+          <w:rtl/>
+        </w:rPr>
+        <w:t xml:space="preserve"> </w:t>
+      </w:r>
+      <w:r>
+        <w:rPr>
+          <w:b/>
+          <w:bCs/>
+          <w:sz w:val="72"/>
+          <w:szCs w:val="72"/>
+          <w:u w:val="single"/>
+          <w:rtl/>
+        </w:rPr>
+        <w:t>–</w:t>
+      </w:r>
+      <w:r>
+        <w:rPr>
+          <w:rFonts w:hint="cs"/>
+          <w:b/>
+          <w:bCs/>
+          <w:sz w:val="72"/>
+          <w:szCs w:val="72"/>
+          <w:u w:val="single"/>
+          <w:rtl/>
+        </w:rPr>
+        <w:t xml:space="preserve"> המנוע הגנטי</w:t>
+      </w:r>
     </w:p>
     <w:p>
       <w:pPr>
@@ -700,7 +735,20 @@
           <w:sz w:val="20"/>
           <w:szCs w:val="20"/>
         </w:rPr>
-        <w:t xml:space="preserve">public interface </w:t>
+        <w:t>public inte</w:t>
+      </w:r>
+      <w:bookmarkStart w:id="0" w:name="_GoBack"/>
+      <w:bookmarkEnd w:id="0"/>
+      <w:r>
+        <w:rPr>
+          <w:rFonts w:ascii="Courier New" w:eastAsia="Times New Roman" w:hAnsi="Courier New" w:cs="Courier New"/>
+          <w:b/>
+          <w:bCs/>
+          <w:color w:val="000080"/>
+          <w:sz w:val="20"/>
+          <w:szCs w:val="20"/>
+        </w:rPr>
+        <w:t xml:space="preserve">rface </w:t>
       </w:r>
       <w:r>
         <w:rPr>
@@ -1730,36 +1778,22 @@
         </w:rPr>
         <w:t xml:space="preserve">, רביה בין גנים שונים, </w:t>
       </w:r>
-      <w:bookmarkStart w:id="0" w:name="_GoBack"/>
-      <w:bookmarkEnd w:id="0"/>
-    </w:p>
-    <w:p>
-      <w:pPr>
-        <w:bidi/>
-        <w:rPr>
-          <w:sz w:val="24"/>
-          <w:szCs w:val="24"/>
-          <w:rtl/>
-        </w:rPr>
-      </w:pPr>
-      <w:r>
-        <w:rPr>
-          <w:rFonts w:hint="cs"/>
-          <w:sz w:val="24"/>
-          <w:szCs w:val="24"/>
-          <w:rtl/>
-        </w:rPr>
-        <w:t xml:space="preserve">לרשום על </w:t>
+      <w:r>
+        <w:rPr>
+          <w:rFonts w:hint="cs"/>
+          <w:sz w:val="24"/>
+          <w:szCs w:val="24"/>
+          <w:rtl/>
+        </w:rPr>
+        <w:t xml:space="preserve">ומוטציות. מימשנו </w:t>
       </w:r>
       <w:proofErr w:type="spellStart"/>
       <w:r>
         <w:rPr>
-          <w:rFonts w:hint="cs"/>
-          <w:sz w:val="24"/>
-          <w:szCs w:val="24"/>
-          <w:rtl/>
-        </w:rPr>
-        <w:t>אופטימזציה</w:t>
+          <w:sz w:val="24"/>
+          <w:szCs w:val="24"/>
+        </w:rPr>
+        <w:t>MateStrategy</w:t>
       </w:r>
       <w:proofErr w:type="spellEnd"/>
       <w:r>
@@ -1769,33 +1803,50 @@
           <w:szCs w:val="24"/>
           <w:rtl/>
         </w:rPr>
-        <w:t xml:space="preserve"> לפרמטרים.</w:t>
-      </w:r>
-    </w:p>
-    <w:p>
-      <w:pPr>
-        <w:bidi/>
-        <w:rPr>
-          <w:sz w:val="24"/>
-          <w:szCs w:val="24"/>
-        </w:rPr>
-      </w:pPr>
-      <w:r>
-        <w:rPr>
-          <w:rFonts w:hint="cs"/>
-          <w:sz w:val="24"/>
-          <w:szCs w:val="24"/>
-          <w:rtl/>
-        </w:rPr>
-        <w:t xml:space="preserve">לרשום על שפת התכנות </w:t>
+        <w:t xml:space="preserve"> בודד, שמקבל את אחוז המוטציות וגודל קבוצת ה</w:t>
+      </w:r>
+      <w:r>
+        <w:rPr>
+          <w:sz w:val="24"/>
+          <w:szCs w:val="24"/>
+        </w:rPr>
+        <w:t>Elitism</w:t>
+      </w:r>
+      <w:r>
+        <w:rPr>
+          <w:rFonts w:hint="cs"/>
+          <w:sz w:val="24"/>
+          <w:szCs w:val="24"/>
+          <w:rtl/>
+        </w:rPr>
+        <w:t xml:space="preserve"> </w:t>
+      </w:r>
+      <w:r>
+        <w:rPr>
+          <w:sz w:val="24"/>
+          <w:szCs w:val="24"/>
+          <w:rtl/>
+        </w:rPr>
+        <w:t>–</w:t>
+      </w:r>
+      <w:r>
+        <w:rPr>
+          <w:rFonts w:hint="cs"/>
+          <w:sz w:val="24"/>
+          <w:szCs w:val="24"/>
+          <w:rtl/>
+        </w:rPr>
+        <w:t xml:space="preserve"> מספר הפתרונות הטובים ביותר </w:t>
       </w:r>
       <w:proofErr w:type="spellStart"/>
       <w:r>
         <w:rPr>
-          <w:sz w:val="24"/>
-          <w:szCs w:val="24"/>
-        </w:rPr>
-        <w:t>scala</w:t>
+          <w:rFonts w:hint="cs"/>
+          <w:sz w:val="24"/>
+          <w:szCs w:val="24"/>
+          <w:rtl/>
+        </w:rPr>
+        <w:t>באוכלוסיה</w:t>
       </w:r>
       <w:proofErr w:type="spellEnd"/>
       <w:r>
@@ -1805,116 +1856,1644 @@
           <w:szCs w:val="24"/>
           <w:rtl/>
         </w:rPr>
-        <w:t xml:space="preserve"> + שיפורי ביצועים שעשינו ב </w:t>
-      </w:r>
-      <w:r>
-        <w:rPr>
-          <w:sz w:val="24"/>
-          <w:szCs w:val="24"/>
-        </w:rPr>
-        <w:t>java</w:t>
-      </w:r>
-      <w:r>
-        <w:rPr>
-          <w:rFonts w:hint="cs"/>
-          <w:sz w:val="24"/>
-          <w:szCs w:val="24"/>
-          <w:rtl/>
+        <w:t xml:space="preserve"> שעוברים </w:t>
+      </w:r>
+      <w:proofErr w:type="spellStart"/>
+      <w:r>
+        <w:rPr>
+          <w:rFonts w:hint="cs"/>
+          <w:sz w:val="24"/>
+          <w:szCs w:val="24"/>
+          <w:rtl/>
+        </w:rPr>
+        <w:t>לאוכלוסיה</w:t>
+      </w:r>
+      <w:proofErr w:type="spellEnd"/>
+      <w:r>
+        <w:rPr>
+          <w:rFonts w:hint="cs"/>
+          <w:sz w:val="24"/>
+          <w:szCs w:val="24"/>
+          <w:rtl/>
+        </w:rPr>
+        <w:t xml:space="preserve"> הבאה ללא שינוי, בדומה להישרדות בטבע.</w:t>
+      </w:r>
+    </w:p>
+    <w:p>
+      <w:pPr>
+        <w:bidi/>
+        <w:rPr>
+          <w:sz w:val="24"/>
+          <w:szCs w:val="24"/>
+          <w:rtl/>
+        </w:rPr>
+      </w:pPr>
+    </w:p>
+    <w:p>
+      <w:pPr>
+        <w:bidi/>
+        <w:rPr>
+          <w:sz w:val="24"/>
+          <w:szCs w:val="24"/>
+          <w:rtl/>
+        </w:rPr>
+      </w:pPr>
+    </w:p>
+    <w:p>
+      <w:pPr>
+        <w:bidi/>
+        <w:rPr>
+          <w:sz w:val="24"/>
+          <w:szCs w:val="24"/>
+          <w:rtl/>
+        </w:rPr>
+      </w:pPr>
+    </w:p>
+    <w:p>
+      <w:pPr>
+        <w:bidi/>
+        <w:rPr>
+          <w:sz w:val="24"/>
+          <w:szCs w:val="24"/>
+          <w:rtl/>
+        </w:rPr>
+      </w:pPr>
+      <w:proofErr w:type="spellStart"/>
+      <w:r>
+        <w:rPr>
+          <w:sz w:val="24"/>
+          <w:szCs w:val="24"/>
+        </w:rPr>
+        <w:lastRenderedPageBreak/>
+        <w:t>SelectionStrategy</w:t>
+      </w:r>
+      <w:proofErr w:type="spellEnd"/>
+      <w:r>
+        <w:rPr>
+          <w:rFonts w:hint="cs"/>
+          <w:sz w:val="24"/>
+          <w:szCs w:val="24"/>
+          <w:rtl/>
+        </w:rPr>
+        <w:t xml:space="preserve"> מתאר אילו הורים לבחור לרבייה בעזרת הממשק הבא:</w:t>
+      </w:r>
+    </w:p>
+    <w:p>
+      <w:pPr>
+        <w:shd w:val="clear" w:color="auto" w:fill="FFFFFF"/>
+        <w:tabs>
+          <w:tab w:val="left" w:pos="916"/>
+          <w:tab w:val="left" w:pos="1832"/>
+          <w:tab w:val="left" w:pos="2748"/>
+          <w:tab w:val="left" w:pos="3664"/>
+          <w:tab w:val="left" w:pos="4580"/>
+          <w:tab w:val="left" w:pos="5496"/>
+          <w:tab w:val="left" w:pos="6412"/>
+          <w:tab w:val="left" w:pos="7328"/>
+          <w:tab w:val="left" w:pos="8244"/>
+          <w:tab w:val="left" w:pos="9160"/>
+          <w:tab w:val="left" w:pos="10076"/>
+          <w:tab w:val="left" w:pos="10992"/>
+          <w:tab w:val="left" w:pos="11908"/>
+          <w:tab w:val="left" w:pos="12824"/>
+          <w:tab w:val="left" w:pos="13740"/>
+          <w:tab w:val="left" w:pos="14656"/>
+        </w:tabs>
+        <w:spacing w:after="0" w:line="240" w:lineRule="auto"/>
+        <w:rPr>
+          <w:rFonts w:ascii="Courier New" w:eastAsia="Times New Roman" w:hAnsi="Courier New" w:cs="Courier New"/>
+          <w:color w:val="000000"/>
+          <w:sz w:val="18"/>
+          <w:szCs w:val="18"/>
+        </w:rPr>
+      </w:pPr>
+      <w:r>
+        <w:rPr>
+          <w:rFonts w:ascii="Courier New" w:eastAsia="Times New Roman" w:hAnsi="Courier New" w:cs="Courier New"/>
+          <w:b/>
+          <w:bCs/>
+          <w:color w:val="000080"/>
+          <w:sz w:val="18"/>
+          <w:szCs w:val="18"/>
+        </w:rPr>
+        <w:t xml:space="preserve">public interface </w:t>
+      </w:r>
+      <w:proofErr w:type="spellStart"/>
+      <w:r>
+        <w:rPr>
+          <w:rFonts w:ascii="Courier New" w:eastAsia="Times New Roman" w:hAnsi="Courier New" w:cs="Courier New"/>
+          <w:color w:val="000000"/>
+          <w:sz w:val="18"/>
+          <w:szCs w:val="18"/>
+        </w:rPr>
+        <w:t>SelectionStrategy</w:t>
+      </w:r>
+      <w:proofErr w:type="spellEnd"/>
+      <w:r>
+        <w:rPr>
+          <w:rFonts w:ascii="Courier New" w:eastAsia="Times New Roman" w:hAnsi="Courier New" w:cs="Courier New"/>
+          <w:color w:val="000000"/>
+          <w:sz w:val="18"/>
+          <w:szCs w:val="18"/>
+        </w:rPr>
+        <w:t xml:space="preserve"> {</w:t>
+      </w:r>
+      <w:r>
+        <w:rPr>
+          <w:rFonts w:ascii="Courier New" w:eastAsia="Times New Roman" w:hAnsi="Courier New" w:cs="Courier New"/>
+          <w:color w:val="000000"/>
+          <w:sz w:val="18"/>
+          <w:szCs w:val="18"/>
+        </w:rPr>
+        <w:br/>
+        <w:t xml:space="preserve">    &lt;</w:t>
+      </w:r>
+      <w:r>
+        <w:rPr>
+          <w:rFonts w:ascii="Courier New" w:eastAsia="Times New Roman" w:hAnsi="Courier New" w:cs="Courier New"/>
+          <w:color w:val="20999D"/>
+          <w:sz w:val="18"/>
+          <w:szCs w:val="18"/>
+        </w:rPr>
+        <w:t>A</w:t>
+      </w:r>
+      <w:r>
+        <w:rPr>
+          <w:rFonts w:ascii="Courier New" w:eastAsia="Times New Roman" w:hAnsi="Courier New" w:cs="Courier New"/>
+          <w:color w:val="000000"/>
+          <w:sz w:val="18"/>
+          <w:szCs w:val="18"/>
+        </w:rPr>
+        <w:t xml:space="preserve">&gt; </w:t>
+      </w:r>
+      <w:r>
+        <w:rPr>
+          <w:rFonts w:ascii="Courier New" w:eastAsia="Times New Roman" w:hAnsi="Courier New" w:cs="Courier New"/>
+          <w:color w:val="20999D"/>
+          <w:sz w:val="18"/>
+          <w:szCs w:val="18"/>
+        </w:rPr>
+        <w:t xml:space="preserve">A </w:t>
+      </w:r>
+      <w:proofErr w:type="spellStart"/>
+      <w:r>
+        <w:rPr>
+          <w:rFonts w:ascii="Courier New" w:eastAsia="Times New Roman" w:hAnsi="Courier New" w:cs="Courier New"/>
+          <w:color w:val="000000"/>
+          <w:sz w:val="18"/>
+          <w:szCs w:val="18"/>
+        </w:rPr>
+        <w:t>chooseParent</w:t>
+      </w:r>
+      <w:proofErr w:type="spellEnd"/>
+      <w:r>
+        <w:rPr>
+          <w:rFonts w:ascii="Courier New" w:eastAsia="Times New Roman" w:hAnsi="Courier New" w:cs="Courier New"/>
+          <w:color w:val="000000"/>
+          <w:sz w:val="18"/>
+          <w:szCs w:val="18"/>
+        </w:rPr>
+        <w:t>(Population&lt;</w:t>
+      </w:r>
+      <w:r>
+        <w:rPr>
+          <w:rFonts w:ascii="Courier New" w:eastAsia="Times New Roman" w:hAnsi="Courier New" w:cs="Courier New"/>
+          <w:color w:val="20999D"/>
+          <w:sz w:val="18"/>
+          <w:szCs w:val="18"/>
+        </w:rPr>
+        <w:t>A</w:t>
+      </w:r>
+      <w:r>
+        <w:rPr>
+          <w:rFonts w:ascii="Courier New" w:eastAsia="Times New Roman" w:hAnsi="Courier New" w:cs="Courier New"/>
+          <w:color w:val="000000"/>
+          <w:sz w:val="18"/>
+          <w:szCs w:val="18"/>
+        </w:rPr>
+        <w:t xml:space="preserve">&gt; </w:t>
+      </w:r>
+      <w:proofErr w:type="spellStart"/>
+      <w:r>
+        <w:rPr>
+          <w:rFonts w:ascii="Courier New" w:eastAsia="Times New Roman" w:hAnsi="Courier New" w:cs="Courier New"/>
+          <w:color w:val="000000"/>
+          <w:sz w:val="18"/>
+          <w:szCs w:val="18"/>
+        </w:rPr>
+        <w:t>parentsPool</w:t>
+      </w:r>
+      <w:proofErr w:type="spellEnd"/>
+      <w:r>
+        <w:rPr>
+          <w:rFonts w:ascii="Courier New" w:eastAsia="Times New Roman" w:hAnsi="Courier New" w:cs="Courier New"/>
+          <w:color w:val="000000"/>
+          <w:sz w:val="18"/>
+          <w:szCs w:val="18"/>
+        </w:rPr>
+        <w:t>, Random rand);</w:t>
+      </w:r>
+      <w:r>
+        <w:rPr>
+          <w:rFonts w:ascii="Courier New" w:eastAsia="Times New Roman" w:hAnsi="Courier New" w:cs="Courier New"/>
+          <w:color w:val="000000"/>
+          <w:sz w:val="18"/>
+          <w:szCs w:val="18"/>
+        </w:rPr>
+        <w:br/>
+        <w:t xml:space="preserve">    &lt;</w:t>
+      </w:r>
+      <w:r>
+        <w:rPr>
+          <w:rFonts w:ascii="Courier New" w:eastAsia="Times New Roman" w:hAnsi="Courier New" w:cs="Courier New"/>
+          <w:color w:val="20999D"/>
+          <w:sz w:val="18"/>
+          <w:szCs w:val="18"/>
+        </w:rPr>
+        <w:t>A</w:t>
+      </w:r>
+      <w:r>
+        <w:rPr>
+          <w:rFonts w:ascii="Courier New" w:eastAsia="Times New Roman" w:hAnsi="Courier New" w:cs="Courier New"/>
+          <w:color w:val="000000"/>
+          <w:sz w:val="18"/>
+          <w:szCs w:val="18"/>
+        </w:rPr>
+        <w:t xml:space="preserve">&gt; </w:t>
+      </w:r>
+      <w:r>
+        <w:rPr>
+          <w:rFonts w:ascii="Courier New" w:eastAsia="Times New Roman" w:hAnsi="Courier New" w:cs="Courier New"/>
+          <w:b/>
+          <w:bCs/>
+          <w:color w:val="000080"/>
+          <w:sz w:val="18"/>
+          <w:szCs w:val="18"/>
+        </w:rPr>
+        <w:t xml:space="preserve">void </w:t>
+      </w:r>
+      <w:proofErr w:type="spellStart"/>
+      <w:r>
+        <w:rPr>
+          <w:rFonts w:ascii="Courier New" w:eastAsia="Times New Roman" w:hAnsi="Courier New" w:cs="Courier New"/>
+          <w:color w:val="000000"/>
+          <w:sz w:val="18"/>
+          <w:szCs w:val="18"/>
+        </w:rPr>
+        <w:t>populateParentsPool</w:t>
+      </w:r>
+      <w:proofErr w:type="spellEnd"/>
+      <w:r>
+        <w:rPr>
+          <w:rFonts w:ascii="Courier New" w:eastAsia="Times New Roman" w:hAnsi="Courier New" w:cs="Courier New"/>
+          <w:color w:val="000000"/>
+          <w:sz w:val="18"/>
+          <w:szCs w:val="18"/>
+        </w:rPr>
+        <w:t>(Population&lt;</w:t>
+      </w:r>
+      <w:r>
+        <w:rPr>
+          <w:rFonts w:ascii="Courier New" w:eastAsia="Times New Roman" w:hAnsi="Courier New" w:cs="Courier New"/>
+          <w:color w:val="20999D"/>
+          <w:sz w:val="18"/>
+          <w:szCs w:val="18"/>
+        </w:rPr>
+        <w:t>A</w:t>
+      </w:r>
+      <w:r>
+        <w:rPr>
+          <w:rFonts w:ascii="Courier New" w:eastAsia="Times New Roman" w:hAnsi="Courier New" w:cs="Courier New"/>
+          <w:color w:val="000000"/>
+          <w:sz w:val="18"/>
+          <w:szCs w:val="18"/>
+        </w:rPr>
+        <w:t xml:space="preserve">&gt; population, </w:t>
+      </w:r>
+    </w:p>
+    <w:p>
+      <w:pPr>
+        <w:shd w:val="clear" w:color="auto" w:fill="FFFFFF"/>
+        <w:tabs>
+          <w:tab w:val="left" w:pos="916"/>
+          <w:tab w:val="left" w:pos="1832"/>
+          <w:tab w:val="left" w:pos="2748"/>
+          <w:tab w:val="left" w:pos="3664"/>
+          <w:tab w:val="left" w:pos="4580"/>
+          <w:tab w:val="left" w:pos="5496"/>
+          <w:tab w:val="left" w:pos="6412"/>
+          <w:tab w:val="left" w:pos="7328"/>
+          <w:tab w:val="left" w:pos="8244"/>
+          <w:tab w:val="left" w:pos="9160"/>
+          <w:tab w:val="left" w:pos="10076"/>
+          <w:tab w:val="left" w:pos="10992"/>
+          <w:tab w:val="left" w:pos="11908"/>
+          <w:tab w:val="left" w:pos="12824"/>
+          <w:tab w:val="left" w:pos="13740"/>
+          <w:tab w:val="left" w:pos="14656"/>
+        </w:tabs>
+        <w:spacing w:after="0" w:line="240" w:lineRule="auto"/>
+        <w:rPr>
+          <w:rFonts w:ascii="Courier New" w:eastAsia="Times New Roman" w:hAnsi="Courier New" w:cs="Courier New"/>
+          <w:color w:val="000000"/>
+          <w:sz w:val="18"/>
+          <w:szCs w:val="18"/>
+        </w:rPr>
+      </w:pPr>
+      <w:r>
+        <w:rPr>
+          <w:rFonts w:ascii="Courier New" w:eastAsia="Times New Roman" w:hAnsi="Courier New" w:cs="Courier New"/>
+          <w:color w:val="000000"/>
+          <w:sz w:val="18"/>
+          <w:szCs w:val="18"/>
+        </w:rPr>
+        <w:tab/>
+      </w:r>
+      <w:r>
+        <w:rPr>
+          <w:rFonts w:ascii="Courier New" w:eastAsia="Times New Roman" w:hAnsi="Courier New" w:cs="Courier New"/>
+          <w:color w:val="000000"/>
+          <w:sz w:val="18"/>
+          <w:szCs w:val="18"/>
+        </w:rPr>
+        <w:t>Population&lt;</w:t>
+      </w:r>
+      <w:r>
+        <w:rPr>
+          <w:rFonts w:ascii="Courier New" w:eastAsia="Times New Roman" w:hAnsi="Courier New" w:cs="Courier New"/>
+          <w:color w:val="20999D"/>
+          <w:sz w:val="18"/>
+          <w:szCs w:val="18"/>
+        </w:rPr>
+        <w:t>A</w:t>
+      </w:r>
+      <w:r>
+        <w:rPr>
+          <w:rFonts w:ascii="Courier New" w:eastAsia="Times New Roman" w:hAnsi="Courier New" w:cs="Courier New"/>
+          <w:color w:val="000000"/>
+          <w:sz w:val="18"/>
+          <w:szCs w:val="18"/>
+        </w:rPr>
+        <w:t xml:space="preserve">&gt; </w:t>
+      </w:r>
+      <w:proofErr w:type="spellStart"/>
+      <w:r>
+        <w:rPr>
+          <w:rFonts w:ascii="Courier New" w:eastAsia="Times New Roman" w:hAnsi="Courier New" w:cs="Courier New"/>
+          <w:color w:val="000000"/>
+          <w:sz w:val="18"/>
+          <w:szCs w:val="18"/>
+        </w:rPr>
+        <w:t>parentsPool</w:t>
+      </w:r>
+      <w:proofErr w:type="spellEnd"/>
+      <w:r>
+        <w:rPr>
+          <w:rFonts w:ascii="Courier New" w:eastAsia="Times New Roman" w:hAnsi="Courier New" w:cs="Courier New"/>
+          <w:color w:val="000000"/>
+          <w:sz w:val="18"/>
+          <w:szCs w:val="18"/>
+        </w:rPr>
+        <w:t>, Random rand);</w:t>
+      </w:r>
+      <w:r>
+        <w:rPr>
+          <w:rFonts w:ascii="Courier New" w:eastAsia="Times New Roman" w:hAnsi="Courier New" w:cs="Courier New"/>
+          <w:color w:val="000000"/>
+          <w:sz w:val="18"/>
+          <w:szCs w:val="18"/>
+        </w:rPr>
+        <w:br/>
+        <w:t xml:space="preserve">    &lt;</w:t>
+      </w:r>
+      <w:r>
+        <w:rPr>
+          <w:rFonts w:ascii="Courier New" w:eastAsia="Times New Roman" w:hAnsi="Courier New" w:cs="Courier New"/>
+          <w:color w:val="20999D"/>
+          <w:sz w:val="18"/>
+          <w:szCs w:val="18"/>
+        </w:rPr>
+        <w:t>A</w:t>
+      </w:r>
+      <w:r>
+        <w:rPr>
+          <w:rFonts w:ascii="Courier New" w:eastAsia="Times New Roman" w:hAnsi="Courier New" w:cs="Courier New"/>
+          <w:color w:val="000000"/>
+          <w:sz w:val="18"/>
+          <w:szCs w:val="18"/>
+        </w:rPr>
+        <w:t>&gt; Population&lt;</w:t>
+      </w:r>
+      <w:r>
+        <w:rPr>
+          <w:rFonts w:ascii="Courier New" w:eastAsia="Times New Roman" w:hAnsi="Courier New" w:cs="Courier New"/>
+          <w:color w:val="20999D"/>
+          <w:sz w:val="18"/>
+          <w:szCs w:val="18"/>
+        </w:rPr>
+        <w:t>A</w:t>
+      </w:r>
+      <w:r>
+        <w:rPr>
+          <w:rFonts w:ascii="Courier New" w:eastAsia="Times New Roman" w:hAnsi="Courier New" w:cs="Courier New"/>
+          <w:color w:val="000000"/>
+          <w:sz w:val="18"/>
+          <w:szCs w:val="18"/>
+        </w:rPr>
+        <w:t xml:space="preserve">&gt; </w:t>
+      </w:r>
+      <w:proofErr w:type="spellStart"/>
+      <w:r>
+        <w:rPr>
+          <w:rFonts w:ascii="Courier New" w:eastAsia="Times New Roman" w:hAnsi="Courier New" w:cs="Courier New"/>
+          <w:color w:val="000000"/>
+          <w:sz w:val="18"/>
+          <w:szCs w:val="18"/>
+        </w:rPr>
+        <w:t>initParentsPool</w:t>
+      </w:r>
+      <w:proofErr w:type="spellEnd"/>
+      <w:r>
+        <w:rPr>
+          <w:rFonts w:ascii="Courier New" w:eastAsia="Times New Roman" w:hAnsi="Courier New" w:cs="Courier New"/>
+          <w:color w:val="000000"/>
+          <w:sz w:val="18"/>
+          <w:szCs w:val="18"/>
+        </w:rPr>
+        <w:t>(</w:t>
+      </w:r>
+      <w:proofErr w:type="spellStart"/>
+      <w:r>
+        <w:rPr>
+          <w:rFonts w:ascii="Courier New" w:eastAsia="Times New Roman" w:hAnsi="Courier New" w:cs="Courier New"/>
+          <w:b/>
+          <w:bCs/>
+          <w:color w:val="000080"/>
+          <w:sz w:val="18"/>
+          <w:szCs w:val="18"/>
+        </w:rPr>
+        <w:t>int</w:t>
+      </w:r>
+      <w:proofErr w:type="spellEnd"/>
+      <w:r>
+        <w:rPr>
+          <w:rFonts w:ascii="Courier New" w:eastAsia="Times New Roman" w:hAnsi="Courier New" w:cs="Courier New"/>
+          <w:b/>
+          <w:bCs/>
+          <w:color w:val="000080"/>
+          <w:sz w:val="18"/>
+          <w:szCs w:val="18"/>
         </w:rPr>
         <w:t xml:space="preserve"> </w:t>
       </w:r>
-      <w:r>
-        <w:rPr>
-          <w:sz w:val="24"/>
-          <w:szCs w:val="24"/>
-          <w:rtl/>
-        </w:rPr>
-        <w:t>–</w:t>
-      </w:r>
-      <w:r>
-        <w:rPr>
-          <w:rFonts w:hint="cs"/>
-          <w:sz w:val="24"/>
-          <w:szCs w:val="24"/>
-          <w:rtl/>
-        </w:rPr>
-        <w:t xml:space="preserve"> (עשיית שינויים </w:t>
-      </w:r>
-      <w:r>
-        <w:rPr>
-          <w:sz w:val="24"/>
-          <w:szCs w:val="24"/>
-        </w:rPr>
-        <w:t>in place</w:t>
-      </w:r>
-      <w:r>
-        <w:rPr>
-          <w:rFonts w:hint="cs"/>
-          <w:sz w:val="24"/>
-          <w:szCs w:val="24"/>
-          <w:rtl/>
-        </w:rPr>
-        <w:t xml:space="preserve"> במקום הקצאה רפטטיבית של ה</w:t>
-      </w:r>
-    </w:p>
-    <w:p>
-      <w:pPr>
-        <w:bidi/>
-        <w:rPr>
-          <w:sz w:val="24"/>
-          <w:szCs w:val="24"/>
-          <w:rtl/>
-        </w:rPr>
-      </w:pPr>
-      <w:r>
-        <w:rPr>
-          <w:rFonts w:hint="cs"/>
-          <w:sz w:val="24"/>
-          <w:szCs w:val="24"/>
-          <w:rtl/>
-        </w:rPr>
-        <w:t xml:space="preserve">לתאר היררכיה של ירושות + </w:t>
-      </w:r>
-      <w:r>
-        <w:rPr>
-          <w:sz w:val="24"/>
-          <w:szCs w:val="24"/>
-        </w:rPr>
-        <w:t>design</w:t>
-      </w:r>
-      <w:r>
-        <w:rPr>
-          <w:rFonts w:hint="cs"/>
-          <w:sz w:val="24"/>
-          <w:szCs w:val="24"/>
-          <w:rtl/>
-        </w:rPr>
-        <w:t>, מה הרעיון הכללי של המימוש של המנוע הגנטי שלנו מבחינה תכנותית.</w:t>
-      </w:r>
-    </w:p>
-    <w:p>
-      <w:pPr>
-        <w:rPr>
-          <w:sz w:val="24"/>
-          <w:szCs w:val="24"/>
-          <w:rtl/>
-        </w:rPr>
-      </w:pPr>
-      <w:r>
-        <w:rPr>
-          <w:sz w:val="24"/>
-          <w:szCs w:val="24"/>
-          <w:rtl/>
-        </w:rPr>
-        <w:br w:type="page"/>
-      </w:r>
-      <w:r>
-        <w:rPr>
-          <w:sz w:val="24"/>
-          <w:szCs w:val="24"/>
-          <w:rtl/>
-        </w:rPr>
-        <w:lastRenderedPageBreak/>
+      <w:proofErr w:type="spellStart"/>
+      <w:r>
+        <w:rPr>
+          <w:rFonts w:ascii="Courier New" w:eastAsia="Times New Roman" w:hAnsi="Courier New" w:cs="Courier New"/>
+          <w:color w:val="000000"/>
+          <w:sz w:val="18"/>
+          <w:szCs w:val="18"/>
+        </w:rPr>
+        <w:t>populationSize</w:t>
+      </w:r>
+      <w:proofErr w:type="spellEnd"/>
+      <w:r>
+        <w:rPr>
+          <w:rFonts w:ascii="Courier New" w:eastAsia="Times New Roman" w:hAnsi="Courier New" w:cs="Courier New"/>
+          <w:color w:val="000000"/>
+          <w:sz w:val="18"/>
+          <w:szCs w:val="18"/>
+        </w:rPr>
+        <w:t>);</w:t>
+      </w:r>
+      <w:r>
+        <w:rPr>
+          <w:rFonts w:ascii="Courier New" w:eastAsia="Times New Roman" w:hAnsi="Courier New" w:cs="Courier New"/>
+          <w:color w:val="000000"/>
+          <w:sz w:val="18"/>
+          <w:szCs w:val="18"/>
+        </w:rPr>
+        <w:br/>
+        <w:t>}</w:t>
+      </w:r>
+    </w:p>
+    <w:p>
+      <w:pPr>
+        <w:pStyle w:val="a3"/>
+        <w:numPr>
+          <w:ilvl w:val="0"/>
+          <w:numId w:val="3"/>
+        </w:numPr>
+        <w:bidi/>
+        <w:rPr>
+          <w:sz w:val="24"/>
+          <w:szCs w:val="24"/>
+        </w:rPr>
+      </w:pPr>
+      <w:proofErr w:type="spellStart"/>
+      <w:r>
+        <w:rPr>
+          <w:sz w:val="24"/>
+          <w:szCs w:val="24"/>
+        </w:rPr>
+        <w:t>populateParentsPool</w:t>
+      </w:r>
+      <w:proofErr w:type="spellEnd"/>
+      <w:r>
+        <w:rPr>
+          <w:rFonts w:hint="cs"/>
+          <w:sz w:val="24"/>
+          <w:szCs w:val="24"/>
+          <w:rtl/>
+        </w:rPr>
+        <w:t xml:space="preserve"> בוחר את אוסף הגנים שישתתפו בבחירת ההורים ל</w:t>
+      </w:r>
+      <w:r>
+        <w:rPr>
+          <w:sz w:val="24"/>
+          <w:szCs w:val="24"/>
+        </w:rPr>
+        <w:t>mating</w:t>
+      </w:r>
+      <w:r>
+        <w:rPr>
+          <w:rFonts w:hint="cs"/>
+          <w:sz w:val="24"/>
+          <w:szCs w:val="24"/>
+          <w:rtl/>
+        </w:rPr>
+        <w:t>. (ע"י מילוי ה</w:t>
+      </w:r>
+      <w:r>
+        <w:rPr>
+          <w:sz w:val="24"/>
+          <w:szCs w:val="24"/>
+        </w:rPr>
+        <w:t>buffer</w:t>
+      </w:r>
+      <w:r>
+        <w:rPr>
+          <w:rFonts w:hint="cs"/>
+          <w:sz w:val="24"/>
+          <w:szCs w:val="24"/>
+          <w:rtl/>
+        </w:rPr>
+        <w:t xml:space="preserve"> של </w:t>
+      </w:r>
+      <w:proofErr w:type="spellStart"/>
+      <w:r>
+        <w:rPr>
+          <w:sz w:val="24"/>
+          <w:szCs w:val="24"/>
+        </w:rPr>
+        <w:t>parentsPool</w:t>
+      </w:r>
+      <w:proofErr w:type="spellEnd"/>
+      <w:r>
+        <w:rPr>
+          <w:rFonts w:hint="cs"/>
+          <w:sz w:val="24"/>
+          <w:szCs w:val="24"/>
+          <w:rtl/>
+        </w:rPr>
+        <w:t xml:space="preserve"> לשם מניעת הקצאות)</w:t>
+      </w:r>
+    </w:p>
+    <w:p>
+      <w:pPr>
+        <w:pStyle w:val="a3"/>
+        <w:bidi/>
+        <w:rPr>
+          <w:sz w:val="24"/>
+          <w:szCs w:val="24"/>
+          <w:rtl/>
+        </w:rPr>
+      </w:pPr>
+    </w:p>
+    <w:p>
+      <w:pPr>
+        <w:pStyle w:val="a3"/>
+        <w:numPr>
+          <w:ilvl w:val="0"/>
+          <w:numId w:val="3"/>
+        </w:numPr>
+        <w:bidi/>
+        <w:rPr>
+          <w:rFonts w:hint="cs"/>
+          <w:sz w:val="24"/>
+          <w:szCs w:val="24"/>
+          <w:rtl/>
+        </w:rPr>
+      </w:pPr>
+      <w:proofErr w:type="spellStart"/>
+      <w:r>
+        <w:rPr>
+          <w:sz w:val="24"/>
+          <w:szCs w:val="24"/>
+        </w:rPr>
+        <w:t>initParentsPool</w:t>
+      </w:r>
+      <w:proofErr w:type="spellEnd"/>
+      <w:r>
+        <w:rPr>
+          <w:rFonts w:hint="cs"/>
+          <w:sz w:val="24"/>
+          <w:szCs w:val="24"/>
+          <w:rtl/>
+        </w:rPr>
+        <w:t xml:space="preserve"> יוצר אוסף גנים התחלתי, בהתבסס על גודל </w:t>
+      </w:r>
+      <w:proofErr w:type="spellStart"/>
+      <w:r>
+        <w:rPr>
+          <w:rFonts w:hint="cs"/>
+          <w:sz w:val="24"/>
+          <w:szCs w:val="24"/>
+          <w:rtl/>
+        </w:rPr>
+        <w:t>האוכלוסיה</w:t>
+      </w:r>
+      <w:proofErr w:type="spellEnd"/>
+      <w:r>
+        <w:rPr>
+          <w:rFonts w:hint="cs"/>
+          <w:sz w:val="24"/>
+          <w:szCs w:val="24"/>
+          <w:rtl/>
+        </w:rPr>
+        <w:t xml:space="preserve"> באלגוריתם הגנטי.</w:t>
+      </w:r>
+    </w:p>
+    <w:p>
+      <w:pPr>
+        <w:pStyle w:val="a3"/>
+        <w:bidi/>
+        <w:rPr>
+          <w:rFonts w:hint="cs"/>
+          <w:sz w:val="24"/>
+          <w:szCs w:val="24"/>
+          <w:rtl/>
+        </w:rPr>
+      </w:pPr>
+    </w:p>
+    <w:p>
+      <w:pPr>
+        <w:pStyle w:val="a3"/>
+        <w:numPr>
+          <w:ilvl w:val="0"/>
+          <w:numId w:val="3"/>
+        </w:numPr>
+        <w:bidi/>
+        <w:rPr>
+          <w:rFonts w:hint="cs"/>
+          <w:sz w:val="24"/>
+          <w:szCs w:val="24"/>
+          <w:rtl/>
+        </w:rPr>
+      </w:pPr>
+      <w:proofErr w:type="spellStart"/>
+      <w:r>
+        <w:rPr>
+          <w:sz w:val="24"/>
+          <w:szCs w:val="24"/>
+        </w:rPr>
+        <w:t>chooseParent</w:t>
+      </w:r>
+      <w:proofErr w:type="spellEnd"/>
+      <w:r>
+        <w:rPr>
+          <w:rFonts w:hint="cs"/>
+          <w:sz w:val="24"/>
+          <w:szCs w:val="24"/>
+          <w:rtl/>
+        </w:rPr>
+        <w:t xml:space="preserve"> בוחר הורה מתוך אוסף ההורים לרוויה.</w:t>
+      </w:r>
+    </w:p>
+    <w:p>
+      <w:pPr>
+        <w:bidi/>
+        <w:rPr>
+          <w:sz w:val="24"/>
+          <w:szCs w:val="24"/>
+          <w:rtl/>
+        </w:rPr>
+      </w:pPr>
+      <w:r>
+        <w:rPr>
+          <w:rFonts w:hint="cs"/>
+          <w:sz w:val="24"/>
+          <w:szCs w:val="24"/>
+          <w:rtl/>
+        </w:rPr>
+        <w:t xml:space="preserve">מימשנו שתי </w:t>
+      </w:r>
+      <w:proofErr w:type="spellStart"/>
+      <w:r>
+        <w:rPr>
+          <w:sz w:val="24"/>
+          <w:szCs w:val="24"/>
+        </w:rPr>
+        <w:t>SelectionStrategies</w:t>
+      </w:r>
+      <w:proofErr w:type="spellEnd"/>
+      <w:r>
+        <w:rPr>
+          <w:rFonts w:hint="cs"/>
+          <w:sz w:val="24"/>
+          <w:szCs w:val="24"/>
+          <w:rtl/>
+        </w:rPr>
+        <w:t>:</w:t>
+      </w:r>
+    </w:p>
+    <w:p>
+      <w:pPr>
+        <w:pStyle w:val="a3"/>
+        <w:numPr>
+          <w:ilvl w:val="0"/>
+          <w:numId w:val="4"/>
+        </w:numPr>
+        <w:bidi/>
+        <w:rPr>
+          <w:rFonts w:hint="cs"/>
+          <w:sz w:val="24"/>
+          <w:szCs w:val="24"/>
+        </w:rPr>
+      </w:pPr>
+      <w:proofErr w:type="spellStart"/>
+      <w:r>
+        <w:rPr>
+          <w:sz w:val="24"/>
+          <w:szCs w:val="24"/>
+        </w:rPr>
+        <w:t>TopSelection</w:t>
+      </w:r>
+      <w:proofErr w:type="spellEnd"/>
+      <w:r>
+        <w:rPr>
+          <w:sz w:val="24"/>
+          <w:szCs w:val="24"/>
+        </w:rPr>
+        <w:t>(</w:t>
+      </w:r>
+      <w:proofErr w:type="spellStart"/>
+      <w:r>
+        <w:rPr>
+          <w:sz w:val="24"/>
+          <w:szCs w:val="24"/>
+        </w:rPr>
+        <w:t>topPercent</w:t>
+      </w:r>
+      <w:proofErr w:type="spellEnd"/>
+      <w:r>
+        <w:rPr>
+          <w:sz w:val="24"/>
+          <w:szCs w:val="24"/>
+        </w:rPr>
+        <w:t>)</w:t>
+      </w:r>
+      <w:r>
+        <w:rPr>
+          <w:rFonts w:hint="cs"/>
+          <w:sz w:val="24"/>
+          <w:szCs w:val="24"/>
+          <w:rtl/>
+        </w:rPr>
+        <w:t xml:space="preserve">, </w:t>
+      </w:r>
+      <w:r>
+        <w:rPr>
+          <w:rFonts w:hint="cs"/>
+          <w:sz w:val="24"/>
+          <w:szCs w:val="24"/>
+          <w:rtl/>
+        </w:rPr>
+        <w:t xml:space="preserve">אוסף ההורים הוא </w:t>
+      </w:r>
+      <w:proofErr w:type="spellStart"/>
+      <w:r>
+        <w:rPr>
+          <w:sz w:val="24"/>
+          <w:szCs w:val="24"/>
+        </w:rPr>
+        <w:t>topPercent</w:t>
+      </w:r>
+      <w:proofErr w:type="spellEnd"/>
+      <w:r>
+        <w:rPr>
+          <w:rFonts w:hint="cs"/>
+          <w:sz w:val="24"/>
+          <w:szCs w:val="24"/>
+          <w:rtl/>
+        </w:rPr>
+        <w:t xml:space="preserve"> האחוזים העליונים הטובים ביותר מתוך </w:t>
+      </w:r>
+      <w:proofErr w:type="spellStart"/>
+      <w:r>
+        <w:rPr>
+          <w:rFonts w:hint="cs"/>
+          <w:sz w:val="24"/>
+          <w:szCs w:val="24"/>
+          <w:rtl/>
+        </w:rPr>
+        <w:t>האוכלוסיה</w:t>
+      </w:r>
+      <w:proofErr w:type="spellEnd"/>
+      <w:r>
+        <w:rPr>
+          <w:rFonts w:hint="cs"/>
+          <w:sz w:val="24"/>
+          <w:szCs w:val="24"/>
+          <w:rtl/>
+        </w:rPr>
+        <w:t>, והבחירה מתוכם אקראית.</w:t>
+      </w:r>
+    </w:p>
+    <w:p>
+      <w:pPr>
+        <w:pStyle w:val="a3"/>
+        <w:numPr>
+          <w:ilvl w:val="0"/>
+          <w:numId w:val="4"/>
+        </w:numPr>
+        <w:bidi/>
+        <w:rPr>
+          <w:rFonts w:hint="cs"/>
+          <w:sz w:val="24"/>
+          <w:szCs w:val="24"/>
+        </w:rPr>
+      </w:pPr>
+      <w:proofErr w:type="gramStart"/>
+      <w:r>
+        <w:rPr>
+          <w:sz w:val="24"/>
+          <w:szCs w:val="24"/>
+        </w:rPr>
+        <w:t>Tournament(</w:t>
+      </w:r>
+      <w:proofErr w:type="spellStart"/>
+      <w:proofErr w:type="gramEnd"/>
+      <w:r>
+        <w:rPr>
+          <w:sz w:val="24"/>
+          <w:szCs w:val="24"/>
+        </w:rPr>
+        <w:t>tournamentSize</w:t>
+      </w:r>
+      <w:proofErr w:type="spellEnd"/>
+      <w:r>
+        <w:rPr>
+          <w:sz w:val="24"/>
+          <w:szCs w:val="24"/>
+        </w:rPr>
+        <w:t>, p)</w:t>
+      </w:r>
+      <w:r>
+        <w:rPr>
+          <w:rFonts w:hint="cs"/>
+          <w:sz w:val="24"/>
+          <w:szCs w:val="24"/>
+          <w:rtl/>
+        </w:rPr>
+        <w:t xml:space="preserve">, אוסף ההורים הוא תת קבוצה אקראית בגודל </w:t>
+      </w:r>
+      <w:proofErr w:type="spellStart"/>
+      <w:r>
+        <w:rPr>
+          <w:sz w:val="24"/>
+          <w:szCs w:val="24"/>
+        </w:rPr>
+        <w:t>tournamentSize</w:t>
+      </w:r>
+      <w:proofErr w:type="spellEnd"/>
+      <w:r>
+        <w:rPr>
+          <w:rFonts w:hint="cs"/>
+          <w:sz w:val="24"/>
+          <w:szCs w:val="24"/>
+          <w:rtl/>
+        </w:rPr>
+        <w:t xml:space="preserve"> של </w:t>
+      </w:r>
+      <w:proofErr w:type="spellStart"/>
+      <w:r>
+        <w:rPr>
+          <w:rFonts w:hint="cs"/>
+          <w:sz w:val="24"/>
+          <w:szCs w:val="24"/>
+          <w:rtl/>
+        </w:rPr>
+        <w:t>האוכלוסיה</w:t>
+      </w:r>
+      <w:proofErr w:type="spellEnd"/>
+      <w:r>
+        <w:rPr>
+          <w:rFonts w:hint="cs"/>
+          <w:sz w:val="24"/>
+          <w:szCs w:val="24"/>
+          <w:rtl/>
+        </w:rPr>
+        <w:t xml:space="preserve">, ומתוכה אנו בוחרים את הגן הכי טוב בהסתברות </w:t>
+      </w:r>
+      <w:r>
+        <w:rPr>
+          <w:sz w:val="24"/>
+          <w:szCs w:val="24"/>
+        </w:rPr>
+        <w:t>p</w:t>
+      </w:r>
+      <w:r>
+        <w:rPr>
+          <w:rFonts w:hint="cs"/>
+          <w:sz w:val="24"/>
+          <w:szCs w:val="24"/>
+          <w:rtl/>
+        </w:rPr>
+        <w:t xml:space="preserve">, את השני הכי טוב בהסתברות </w:t>
+      </w:r>
+      <w:r>
+        <w:rPr>
+          <w:sz w:val="24"/>
+          <w:szCs w:val="24"/>
+        </w:rPr>
+        <w:t>(1-p)p</w:t>
+      </w:r>
+      <w:r>
+        <w:rPr>
+          <w:rFonts w:hint="cs"/>
+          <w:sz w:val="24"/>
+          <w:szCs w:val="24"/>
+          <w:rtl/>
+        </w:rPr>
+        <w:t xml:space="preserve"> וכך הלאה.</w:t>
+      </w:r>
+    </w:p>
+    <w:p>
+      <w:pPr>
+        <w:bidi/>
+        <w:rPr>
+          <w:sz w:val="24"/>
+          <w:szCs w:val="24"/>
+          <w:rtl/>
+        </w:rPr>
+      </w:pPr>
+      <w:r>
+        <w:rPr>
+          <w:rFonts w:hint="cs"/>
+          <w:sz w:val="24"/>
+          <w:szCs w:val="24"/>
+          <w:rtl/>
+        </w:rPr>
+        <w:t xml:space="preserve">האלגוריתם הגנטי גם דורש את גודל </w:t>
+      </w:r>
+      <w:proofErr w:type="spellStart"/>
+      <w:r>
+        <w:rPr>
+          <w:rFonts w:hint="cs"/>
+          <w:sz w:val="24"/>
+          <w:szCs w:val="24"/>
+          <w:rtl/>
+        </w:rPr>
+        <w:t>האוכלוסיה</w:t>
+      </w:r>
+      <w:proofErr w:type="spellEnd"/>
+      <w:r>
+        <w:rPr>
+          <w:rFonts w:hint="cs"/>
+          <w:sz w:val="24"/>
+          <w:szCs w:val="24"/>
+          <w:rtl/>
+        </w:rPr>
+        <w:t xml:space="preserve"> וחסם לזמן הריצה של האלגוריתם הגנטי: האלגוריתם הגנטי ירוץ עד שיגיע ל</w:t>
+      </w:r>
+      <w:r>
+        <w:rPr>
+          <w:sz w:val="24"/>
+          <w:szCs w:val="24"/>
+        </w:rPr>
+        <w:t>fitness</w:t>
+      </w:r>
+      <w:r>
+        <w:rPr>
+          <w:rFonts w:hint="cs"/>
+          <w:sz w:val="24"/>
+          <w:szCs w:val="24"/>
+          <w:rtl/>
+        </w:rPr>
+        <w:t xml:space="preserve"> של 0 או עד שייגמר הזמן.</w:t>
+      </w:r>
+    </w:p>
+    <w:p>
+      <w:pPr>
+        <w:bidi/>
+        <w:rPr>
+          <w:rFonts w:hint="cs"/>
+          <w:sz w:val="24"/>
+          <w:szCs w:val="24"/>
+          <w:rtl/>
+        </w:rPr>
+      </w:pPr>
+      <w:r>
+        <w:rPr>
+          <w:rFonts w:hint="cs"/>
+          <w:sz w:val="24"/>
+          <w:szCs w:val="24"/>
+          <w:rtl/>
+        </w:rPr>
+        <w:t xml:space="preserve">אלגוריתמים גנטיים מתבססים על פרמטרים רבים לשם הריצה שלו, לדוגמא גודל </w:t>
+      </w:r>
+      <w:proofErr w:type="spellStart"/>
+      <w:r>
+        <w:rPr>
+          <w:rFonts w:hint="cs"/>
+          <w:sz w:val="24"/>
+          <w:szCs w:val="24"/>
+          <w:rtl/>
+        </w:rPr>
+        <w:t>האוכלוסיה</w:t>
+      </w:r>
+      <w:proofErr w:type="spellEnd"/>
+      <w:r>
+        <w:rPr>
+          <w:rFonts w:hint="cs"/>
+          <w:sz w:val="24"/>
+          <w:szCs w:val="24"/>
+          <w:rtl/>
+        </w:rPr>
+        <w:t>, אחוז ה</w:t>
+      </w:r>
+      <w:r>
+        <w:rPr>
+          <w:sz w:val="24"/>
+          <w:szCs w:val="24"/>
+        </w:rPr>
+        <w:t>Elitism</w:t>
+      </w:r>
+      <w:r>
+        <w:rPr>
+          <w:rFonts w:hint="cs"/>
+          <w:sz w:val="24"/>
+          <w:szCs w:val="24"/>
+          <w:rtl/>
+        </w:rPr>
+        <w:t xml:space="preserve">, אחוז </w:t>
+      </w:r>
+      <w:proofErr w:type="spellStart"/>
+      <w:r>
+        <w:rPr>
+          <w:rFonts w:hint="cs"/>
+          <w:sz w:val="24"/>
+          <w:szCs w:val="24"/>
+          <w:rtl/>
+        </w:rPr>
+        <w:t>האוכלוסיה</w:t>
+      </w:r>
+      <w:proofErr w:type="spellEnd"/>
+      <w:r>
+        <w:rPr>
+          <w:rFonts w:hint="cs"/>
+          <w:sz w:val="24"/>
+          <w:szCs w:val="24"/>
+          <w:rtl/>
+        </w:rPr>
+        <w:t xml:space="preserve"> העליונה שתתרבה, אחוז המוטציות וגודל המוטציות.</w:t>
+      </w:r>
+    </w:p>
+    <w:p>
+      <w:pPr>
+        <w:bidi/>
+        <w:rPr>
+          <w:sz w:val="24"/>
+          <w:szCs w:val="24"/>
+          <w:rtl/>
+        </w:rPr>
+      </w:pPr>
+      <w:r>
+        <w:rPr>
+          <w:rFonts w:hint="cs"/>
+          <w:sz w:val="24"/>
+          <w:szCs w:val="24"/>
+          <w:rtl/>
+        </w:rPr>
+        <w:t xml:space="preserve">פרמטרים אלה משפיעים רבות על זמן ההתכנסות של האלגוריתם הגנטי לפתרון האופטימלי, ולכן הוספנו אפשרות לעשות אופטימיזציה לפרמטרים של אלגוריתם גנטי עם אלגוריתם גנטי, ולשם כך, כל אלגוריתם גנטי נדרש להצהיר מהם </w:t>
+      </w:r>
+      <w:proofErr w:type="spellStart"/>
+      <w:r>
+        <w:rPr>
+          <w:rFonts w:hint="cs"/>
+          <w:sz w:val="24"/>
+          <w:szCs w:val="24"/>
+          <w:rtl/>
+        </w:rPr>
+        <w:t>הפרמטים</w:t>
+      </w:r>
+      <w:proofErr w:type="spellEnd"/>
+      <w:r>
+        <w:rPr>
+          <w:rFonts w:hint="cs"/>
+          <w:sz w:val="24"/>
+          <w:szCs w:val="24"/>
+          <w:rtl/>
+        </w:rPr>
+        <w:t xml:space="preserve"> שלו:</w:t>
+      </w:r>
+    </w:p>
+    <w:p>
+      <w:pPr>
+        <w:shd w:val="clear" w:color="auto" w:fill="FFFFFF"/>
+        <w:tabs>
+          <w:tab w:val="left" w:pos="916"/>
+          <w:tab w:val="left" w:pos="1832"/>
+          <w:tab w:val="left" w:pos="2748"/>
+          <w:tab w:val="left" w:pos="3664"/>
+          <w:tab w:val="left" w:pos="4580"/>
+          <w:tab w:val="left" w:pos="5496"/>
+          <w:tab w:val="left" w:pos="6412"/>
+          <w:tab w:val="left" w:pos="7328"/>
+          <w:tab w:val="left" w:pos="8244"/>
+          <w:tab w:val="left" w:pos="9160"/>
+          <w:tab w:val="left" w:pos="10076"/>
+          <w:tab w:val="left" w:pos="10992"/>
+          <w:tab w:val="left" w:pos="11908"/>
+          <w:tab w:val="left" w:pos="12824"/>
+          <w:tab w:val="left" w:pos="13740"/>
+          <w:tab w:val="left" w:pos="14656"/>
+        </w:tabs>
+        <w:spacing w:after="0" w:line="240" w:lineRule="auto"/>
+        <w:rPr>
+          <w:rFonts w:ascii="Courier New" w:eastAsia="Times New Roman" w:hAnsi="Courier New" w:cs="Courier New"/>
+          <w:color w:val="000000"/>
+          <w:sz w:val="18"/>
+          <w:szCs w:val="18"/>
+        </w:rPr>
+      </w:pPr>
+      <w:r>
+        <w:rPr>
+          <w:rFonts w:ascii="Courier New" w:eastAsia="Times New Roman" w:hAnsi="Courier New" w:cs="Courier New"/>
+          <w:b/>
+          <w:bCs/>
+          <w:color w:val="000080"/>
+          <w:sz w:val="18"/>
+          <w:szCs w:val="18"/>
+        </w:rPr>
+        <w:t xml:space="preserve">public abstract class </w:t>
+      </w:r>
+      <w:proofErr w:type="spellStart"/>
+      <w:r>
+        <w:rPr>
+          <w:rFonts w:ascii="Courier New" w:eastAsia="Times New Roman" w:hAnsi="Courier New" w:cs="Courier New"/>
+          <w:color w:val="000000"/>
+          <w:sz w:val="18"/>
+          <w:szCs w:val="18"/>
+        </w:rPr>
+        <w:t>GeneticMain</w:t>
+      </w:r>
+      <w:proofErr w:type="spellEnd"/>
+      <w:r>
+        <w:rPr>
+          <w:rFonts w:ascii="Courier New" w:eastAsia="Times New Roman" w:hAnsi="Courier New" w:cs="Courier New"/>
+          <w:color w:val="000000"/>
+          <w:sz w:val="18"/>
+          <w:szCs w:val="18"/>
+        </w:rPr>
+        <w:t>&lt;</w:t>
+      </w:r>
+      <w:r>
+        <w:rPr>
+          <w:rFonts w:ascii="Courier New" w:eastAsia="Times New Roman" w:hAnsi="Courier New" w:cs="Courier New"/>
+          <w:color w:val="20999D"/>
+          <w:sz w:val="18"/>
+          <w:szCs w:val="18"/>
+        </w:rPr>
+        <w:t>A</w:t>
+      </w:r>
+      <w:r>
+        <w:rPr>
+          <w:rFonts w:ascii="Courier New" w:eastAsia="Times New Roman" w:hAnsi="Courier New" w:cs="Courier New"/>
+          <w:color w:val="000000"/>
+          <w:sz w:val="18"/>
+          <w:szCs w:val="18"/>
+        </w:rPr>
+        <w:t>&gt; {</w:t>
+      </w:r>
+    </w:p>
+    <w:p>
+      <w:pPr>
+        <w:shd w:val="clear" w:color="auto" w:fill="FFFFFF"/>
+        <w:tabs>
+          <w:tab w:val="left" w:pos="916"/>
+          <w:tab w:val="left" w:pos="1832"/>
+          <w:tab w:val="left" w:pos="2748"/>
+          <w:tab w:val="left" w:pos="3664"/>
+          <w:tab w:val="left" w:pos="4580"/>
+          <w:tab w:val="left" w:pos="5496"/>
+          <w:tab w:val="left" w:pos="6412"/>
+          <w:tab w:val="left" w:pos="7328"/>
+          <w:tab w:val="left" w:pos="8244"/>
+          <w:tab w:val="left" w:pos="9160"/>
+          <w:tab w:val="left" w:pos="10076"/>
+          <w:tab w:val="left" w:pos="10992"/>
+          <w:tab w:val="left" w:pos="11908"/>
+          <w:tab w:val="left" w:pos="12824"/>
+          <w:tab w:val="left" w:pos="13740"/>
+          <w:tab w:val="left" w:pos="14656"/>
+        </w:tabs>
+        <w:spacing w:after="0" w:line="240" w:lineRule="auto"/>
+        <w:rPr>
+          <w:rFonts w:ascii="Courier New" w:eastAsia="Times New Roman" w:hAnsi="Courier New" w:cs="Courier New"/>
+          <w:color w:val="000000"/>
+          <w:sz w:val="18"/>
+          <w:szCs w:val="18"/>
+        </w:rPr>
+      </w:pPr>
+      <w:r>
+        <w:rPr>
+          <w:rFonts w:ascii="Courier New" w:eastAsia="Times New Roman" w:hAnsi="Courier New" w:cs="Courier New"/>
+          <w:b/>
+          <w:bCs/>
+          <w:color w:val="000080"/>
+          <w:sz w:val="18"/>
+          <w:szCs w:val="18"/>
+        </w:rPr>
+        <w:t xml:space="preserve">  </w:t>
+      </w:r>
+      <w:r>
+        <w:rPr>
+          <w:rFonts w:ascii="Courier New" w:eastAsia="Times New Roman" w:hAnsi="Courier New" w:cs="Courier New"/>
+          <w:b/>
+          <w:bCs/>
+          <w:color w:val="000080"/>
+          <w:sz w:val="18"/>
+          <w:szCs w:val="18"/>
+        </w:rPr>
+        <w:t xml:space="preserve">public abstract </w:t>
+      </w:r>
+      <w:proofErr w:type="spellStart"/>
+      <w:r>
+        <w:rPr>
+          <w:rFonts w:ascii="Courier New" w:eastAsia="Times New Roman" w:hAnsi="Courier New" w:cs="Courier New"/>
+          <w:color w:val="000000"/>
+          <w:sz w:val="18"/>
+          <w:szCs w:val="18"/>
+        </w:rPr>
+        <w:t>Params</w:t>
+      </w:r>
+      <w:proofErr w:type="spellEnd"/>
+      <w:r>
+        <w:rPr>
+          <w:rFonts w:ascii="Courier New" w:eastAsia="Times New Roman" w:hAnsi="Courier New" w:cs="Courier New"/>
+          <w:color w:val="000000"/>
+          <w:sz w:val="18"/>
+          <w:szCs w:val="18"/>
+        </w:rPr>
+        <w:t xml:space="preserve"> </w:t>
+      </w:r>
+      <w:proofErr w:type="spellStart"/>
+      <w:r>
+        <w:rPr>
+          <w:rFonts w:ascii="Courier New" w:eastAsia="Times New Roman" w:hAnsi="Courier New" w:cs="Courier New"/>
+          <w:color w:val="000000"/>
+          <w:sz w:val="18"/>
+          <w:szCs w:val="18"/>
+        </w:rPr>
+        <w:t>defaultParams</w:t>
+      </w:r>
+      <w:proofErr w:type="spellEnd"/>
+      <w:r>
+        <w:rPr>
+          <w:rFonts w:ascii="Courier New" w:eastAsia="Times New Roman" w:hAnsi="Courier New" w:cs="Courier New"/>
+          <w:color w:val="000000"/>
+          <w:sz w:val="18"/>
+          <w:szCs w:val="18"/>
+        </w:rPr>
+        <w:t>();</w:t>
+      </w:r>
+      <w:r>
+        <w:rPr>
+          <w:rFonts w:ascii="Courier New" w:eastAsia="Times New Roman" w:hAnsi="Courier New" w:cs="Courier New"/>
+          <w:color w:val="000000"/>
+          <w:sz w:val="18"/>
+          <w:szCs w:val="18"/>
+        </w:rPr>
+        <w:br/>
+      </w:r>
+      <w:r>
+        <w:rPr>
+          <w:rFonts w:ascii="Courier New" w:eastAsia="Times New Roman" w:hAnsi="Courier New" w:cs="Courier New"/>
+          <w:b/>
+          <w:bCs/>
+          <w:color w:val="000080"/>
+          <w:sz w:val="18"/>
+          <w:szCs w:val="18"/>
+        </w:rPr>
+        <w:t xml:space="preserve">  </w:t>
+      </w:r>
+      <w:r>
+        <w:rPr>
+          <w:rFonts w:ascii="Courier New" w:eastAsia="Times New Roman" w:hAnsi="Courier New" w:cs="Courier New"/>
+          <w:b/>
+          <w:bCs/>
+          <w:color w:val="000080"/>
+          <w:sz w:val="18"/>
+          <w:szCs w:val="18"/>
+        </w:rPr>
+        <w:t xml:space="preserve">public abstract </w:t>
+      </w:r>
+      <w:proofErr w:type="spellStart"/>
+      <w:r>
+        <w:rPr>
+          <w:rFonts w:ascii="Courier New" w:eastAsia="Times New Roman" w:hAnsi="Courier New" w:cs="Courier New"/>
+          <w:b/>
+          <w:bCs/>
+          <w:color w:val="000080"/>
+          <w:sz w:val="18"/>
+          <w:szCs w:val="18"/>
+        </w:rPr>
+        <w:t>int</w:t>
+      </w:r>
+      <w:proofErr w:type="spellEnd"/>
+      <w:r>
+        <w:rPr>
+          <w:rFonts w:ascii="Courier New" w:eastAsia="Times New Roman" w:hAnsi="Courier New" w:cs="Courier New"/>
+          <w:b/>
+          <w:bCs/>
+          <w:color w:val="000080"/>
+          <w:sz w:val="18"/>
+          <w:szCs w:val="18"/>
+        </w:rPr>
+        <w:t xml:space="preserve"> </w:t>
+      </w:r>
+      <w:proofErr w:type="spellStart"/>
+      <w:r>
+        <w:rPr>
+          <w:rFonts w:ascii="Courier New" w:eastAsia="Times New Roman" w:hAnsi="Courier New" w:cs="Courier New"/>
+          <w:color w:val="000000"/>
+          <w:sz w:val="18"/>
+          <w:szCs w:val="18"/>
+        </w:rPr>
+        <w:t>intsMax</w:t>
+      </w:r>
+      <w:proofErr w:type="spellEnd"/>
+      <w:r>
+        <w:rPr>
+          <w:rFonts w:ascii="Courier New" w:eastAsia="Times New Roman" w:hAnsi="Courier New" w:cs="Courier New"/>
+          <w:color w:val="000000"/>
+          <w:sz w:val="18"/>
+          <w:szCs w:val="18"/>
+        </w:rPr>
+        <w:t>();</w:t>
+      </w:r>
+      <w:r>
+        <w:rPr>
+          <w:rFonts w:ascii="Courier New" w:eastAsia="Times New Roman" w:hAnsi="Courier New" w:cs="Courier New"/>
+          <w:color w:val="000000"/>
+          <w:sz w:val="18"/>
+          <w:szCs w:val="18"/>
+        </w:rPr>
+        <w:br/>
+      </w:r>
+      <w:r>
+        <w:rPr>
+          <w:rFonts w:ascii="Courier New" w:eastAsia="Times New Roman" w:hAnsi="Courier New" w:cs="Courier New"/>
+          <w:b/>
+          <w:bCs/>
+          <w:color w:val="000080"/>
+          <w:sz w:val="18"/>
+          <w:szCs w:val="18"/>
+        </w:rPr>
+        <w:t xml:space="preserve">  </w:t>
+      </w:r>
+      <w:r>
+        <w:rPr>
+          <w:rFonts w:ascii="Courier New" w:eastAsia="Times New Roman" w:hAnsi="Courier New" w:cs="Courier New"/>
+          <w:b/>
+          <w:bCs/>
+          <w:color w:val="000080"/>
+          <w:sz w:val="18"/>
+          <w:szCs w:val="18"/>
+        </w:rPr>
+        <w:t xml:space="preserve">public abstract </w:t>
+      </w:r>
+      <w:proofErr w:type="spellStart"/>
+      <w:r>
+        <w:rPr>
+          <w:rFonts w:ascii="Courier New" w:eastAsia="Times New Roman" w:hAnsi="Courier New" w:cs="Courier New"/>
+          <w:color w:val="000000"/>
+          <w:sz w:val="18"/>
+          <w:szCs w:val="18"/>
+        </w:rPr>
+        <w:t>GeneticAlg</w:t>
+      </w:r>
+      <w:proofErr w:type="spellEnd"/>
+      <w:r>
+        <w:rPr>
+          <w:rFonts w:ascii="Courier New" w:eastAsia="Times New Roman" w:hAnsi="Courier New" w:cs="Courier New"/>
+          <w:color w:val="000000"/>
+          <w:sz w:val="18"/>
+          <w:szCs w:val="18"/>
+        </w:rPr>
+        <w:t>&lt;</w:t>
+      </w:r>
+      <w:r>
+        <w:rPr>
+          <w:rFonts w:ascii="Courier New" w:eastAsia="Times New Roman" w:hAnsi="Courier New" w:cs="Courier New"/>
+          <w:color w:val="20999D"/>
+          <w:sz w:val="18"/>
+          <w:szCs w:val="18"/>
+        </w:rPr>
+        <w:t>A</w:t>
+      </w:r>
+      <w:r>
+        <w:rPr>
+          <w:rFonts w:ascii="Courier New" w:eastAsia="Times New Roman" w:hAnsi="Courier New" w:cs="Courier New"/>
+          <w:color w:val="000000"/>
+          <w:sz w:val="18"/>
+          <w:szCs w:val="18"/>
+        </w:rPr>
+        <w:t xml:space="preserve">&gt; </w:t>
+      </w:r>
+      <w:proofErr w:type="spellStart"/>
+      <w:r>
+        <w:rPr>
+          <w:rFonts w:ascii="Courier New" w:eastAsia="Times New Roman" w:hAnsi="Courier New" w:cs="Courier New"/>
+          <w:color w:val="000000"/>
+          <w:sz w:val="18"/>
+          <w:szCs w:val="18"/>
+        </w:rPr>
+        <w:t>alg</w:t>
+      </w:r>
+      <w:proofErr w:type="spellEnd"/>
+      <w:r>
+        <w:rPr>
+          <w:rFonts w:ascii="Courier New" w:eastAsia="Times New Roman" w:hAnsi="Courier New" w:cs="Courier New"/>
+          <w:color w:val="000000"/>
+          <w:sz w:val="18"/>
+          <w:szCs w:val="18"/>
+        </w:rPr>
+        <w:t>(</w:t>
+      </w:r>
+      <w:proofErr w:type="spellStart"/>
+      <w:r>
+        <w:rPr>
+          <w:rFonts w:ascii="Courier New" w:eastAsia="Times New Roman" w:hAnsi="Courier New" w:cs="Courier New"/>
+          <w:color w:val="000000"/>
+          <w:sz w:val="18"/>
+          <w:szCs w:val="18"/>
+        </w:rPr>
+        <w:t>Params</w:t>
+      </w:r>
+      <w:proofErr w:type="spellEnd"/>
+      <w:r>
+        <w:rPr>
+          <w:rFonts w:ascii="Courier New" w:eastAsia="Times New Roman" w:hAnsi="Courier New" w:cs="Courier New"/>
+          <w:color w:val="000000"/>
+          <w:sz w:val="18"/>
+          <w:szCs w:val="18"/>
+        </w:rPr>
+        <w:t xml:space="preserve"> </w:t>
+      </w:r>
+      <w:proofErr w:type="spellStart"/>
+      <w:r>
+        <w:rPr>
+          <w:rFonts w:ascii="Courier New" w:eastAsia="Times New Roman" w:hAnsi="Courier New" w:cs="Courier New"/>
+          <w:color w:val="000000"/>
+          <w:sz w:val="18"/>
+          <w:szCs w:val="18"/>
+        </w:rPr>
+        <w:t>params</w:t>
+      </w:r>
+      <w:proofErr w:type="spellEnd"/>
+      <w:r>
+        <w:rPr>
+          <w:rFonts w:ascii="Courier New" w:eastAsia="Times New Roman" w:hAnsi="Courier New" w:cs="Courier New"/>
+          <w:color w:val="000000"/>
+          <w:sz w:val="18"/>
+          <w:szCs w:val="18"/>
+        </w:rPr>
+        <w:t xml:space="preserve">, </w:t>
+      </w:r>
+      <w:r>
+        <w:rPr>
+          <w:rFonts w:ascii="Courier New" w:eastAsia="Times New Roman" w:hAnsi="Courier New" w:cs="Courier New"/>
+          <w:b/>
+          <w:bCs/>
+          <w:color w:val="000080"/>
+          <w:sz w:val="18"/>
+          <w:szCs w:val="18"/>
+        </w:rPr>
+        <w:t xml:space="preserve">double </w:t>
+      </w:r>
+      <w:proofErr w:type="spellStart"/>
+      <w:r>
+        <w:rPr>
+          <w:rFonts w:ascii="Courier New" w:eastAsia="Times New Roman" w:hAnsi="Courier New" w:cs="Courier New"/>
+          <w:color w:val="000000"/>
+          <w:sz w:val="18"/>
+          <w:szCs w:val="18"/>
+        </w:rPr>
+        <w:t>maxTime</w:t>
+      </w:r>
+      <w:proofErr w:type="spellEnd"/>
+      <w:r>
+        <w:rPr>
+          <w:rFonts w:ascii="Courier New" w:eastAsia="Times New Roman" w:hAnsi="Courier New" w:cs="Courier New"/>
+          <w:color w:val="000000"/>
+          <w:sz w:val="18"/>
+          <w:szCs w:val="18"/>
+        </w:rPr>
+        <w:t>);</w:t>
+      </w:r>
+    </w:p>
+    <w:p>
+      <w:pPr>
+        <w:shd w:val="clear" w:color="auto" w:fill="FFFFFF"/>
+        <w:tabs>
+          <w:tab w:val="left" w:pos="916"/>
+          <w:tab w:val="left" w:pos="1832"/>
+          <w:tab w:val="left" w:pos="2748"/>
+          <w:tab w:val="left" w:pos="3664"/>
+          <w:tab w:val="left" w:pos="4580"/>
+          <w:tab w:val="left" w:pos="5496"/>
+          <w:tab w:val="left" w:pos="6412"/>
+          <w:tab w:val="left" w:pos="7328"/>
+          <w:tab w:val="left" w:pos="8244"/>
+          <w:tab w:val="left" w:pos="9160"/>
+          <w:tab w:val="left" w:pos="10076"/>
+          <w:tab w:val="left" w:pos="10992"/>
+          <w:tab w:val="left" w:pos="11908"/>
+          <w:tab w:val="left" w:pos="12824"/>
+          <w:tab w:val="left" w:pos="13740"/>
+          <w:tab w:val="left" w:pos="14656"/>
+        </w:tabs>
+        <w:spacing w:after="0" w:line="240" w:lineRule="auto"/>
+        <w:rPr>
+          <w:rFonts w:ascii="Courier New" w:eastAsia="Times New Roman" w:hAnsi="Courier New" w:cs="Courier New"/>
+          <w:color w:val="000000"/>
+          <w:sz w:val="18"/>
+          <w:szCs w:val="18"/>
+        </w:rPr>
+      </w:pPr>
+      <w:r>
+        <w:rPr>
+          <w:rFonts w:ascii="Courier New" w:eastAsia="Times New Roman" w:hAnsi="Courier New" w:cs="Courier New"/>
+          <w:color w:val="000000"/>
+          <w:sz w:val="18"/>
+          <w:szCs w:val="18"/>
+        </w:rPr>
+        <w:t>}</w:t>
+      </w:r>
+    </w:p>
+    <w:p>
+      <w:pPr>
+        <w:rPr>
+          <w:sz w:val="24"/>
+          <w:szCs w:val="24"/>
+          <w:rtl/>
+        </w:rPr>
+      </w:pPr>
+    </w:p>
+    <w:p>
+      <w:pPr>
+        <w:rPr>
+          <w:sz w:val="24"/>
+          <w:szCs w:val="24"/>
+          <w:rtl/>
+        </w:rPr>
+      </w:pPr>
+    </w:p>
+    <w:p>
+      <w:pPr>
+        <w:rPr>
+          <w:sz w:val="24"/>
+          <w:szCs w:val="24"/>
+          <w:rtl/>
+        </w:rPr>
+      </w:pPr>
+    </w:p>
+    <w:p>
+      <w:pPr>
+        <w:rPr>
+          <w:sz w:val="24"/>
+          <w:szCs w:val="24"/>
+          <w:rtl/>
+        </w:rPr>
+      </w:pPr>
+    </w:p>
+    <w:p>
+      <w:pPr>
+        <w:rPr>
+          <w:sz w:val="24"/>
+          <w:szCs w:val="24"/>
+          <w:rtl/>
+        </w:rPr>
+      </w:pPr>
+      <w:r>
+        <w:rPr>
+          <w:sz w:val="24"/>
+          <w:szCs w:val="24"/>
+          <w:rtl/>
+        </w:rPr>
         <w:softHyphen/>
       </w:r>
       <w:r>
@@ -1957,6 +3536,7 @@
           <w:u w:val="single"/>
           <w:rtl/>
         </w:rPr>
+        <w:lastRenderedPageBreak/>
         <w:t xml:space="preserve">חלק א </w:t>
       </w:r>
       <w:r>
@@ -5460,7 +7040,7 @@
           <w:rPr>
             <w:noProof/>
           </w:rPr>
-          <w:t>- 13 -</w:t>
+          <w:t>- 4 -</w:t>
         </w:r>
         <w:r>
           <w:rPr>
@@ -5507,6 +7087,92 @@
 <file path=word/numbering.xml><?xml version="1.0" encoding="utf-8"?>
 <w:numbering xmlns:wpc="http://schemas.microsoft.com/office/word/2010/wordprocessingCanvas" xmlns:cx="http://schemas.microsoft.com/office/drawing/2014/chartex" xmlns:mc="http://schemas.openxmlformats.org/markup-compatibility/2006" xmlns:o="urn:schemas-microsoft-com:office:office" xmlns:r="http://schemas.openxmlformats.org/officeDocument/2006/relationships" xmlns:m="http://schemas.openxmlformats.org/officeDocument/2006/math" xmlns:v="urn:schemas-microsoft-com:vml" xmlns:wp14="http://schemas.microsoft.com/office/word/2010/wordprocessingDrawing" xmlns:wp="http://schemas.openxmlformats.org/drawingml/2006/wordprocessingDrawing" xmlns:w10="urn:schemas-microsoft-com:office:word" xmlns:w="http://schemas.openxmlformats.org/wordprocessingml/2006/main" xmlns:w14="http://schemas.microsoft.com/office/word/2010/wordml" xmlns:w15="http://schemas.microsoft.com/office/word/2012/wordml" xmlns:w16se="http://schemas.microsoft.com/office/word/2015/wordml/symex" xmlns:wpg="http://schemas.microsoft.com/office/word/2010/wordprocessingGroup" xmlns:wpi="http://schemas.microsoft.com/office/word/2010/wordprocessingInk" xmlns:wne="http://schemas.microsoft.com/office/word/2006/wordml" xmlns:wps="http://schemas.microsoft.com/office/word/2010/wordprocessingShape" mc:Ignorable="w14 w15 w16se wp14">
   <w:abstractNum w:abstractNumId="0" w15:restartNumberingAfterBreak="0">
+    <w:nsid w:val="1AF61026"/>
+    <w:multiLevelType w:val="hybridMultilevel"/>
+    <w:tmpl w:val="7D1E6778"/>
+    <w:lvl w:ilvl="0" w:tplc="0409000F">
+      <w:start w:val="1"/>
+      <w:numFmt w:val="decimal"/>
+      <w:lvlText w:val="%1."/>
+      <w:lvlJc w:val="left"/>
+      <w:pPr>
+        <w:ind w:left="720" w:hanging="360"/>
+      </w:pPr>
+    </w:lvl>
+    <w:lvl w:ilvl="1" w:tplc="04090019" w:tentative="1">
+      <w:start w:val="1"/>
+      <w:numFmt w:val="lowerLetter"/>
+      <w:lvlText w:val="%2."/>
+      <w:lvlJc w:val="left"/>
+      <w:pPr>
+        <w:ind w:left="1440" w:hanging="360"/>
+      </w:pPr>
+    </w:lvl>
+    <w:lvl w:ilvl="2" w:tplc="0409001B" w:tentative="1">
+      <w:start w:val="1"/>
+      <w:numFmt w:val="lowerRoman"/>
+      <w:lvlText w:val="%3."/>
+      <w:lvlJc w:val="right"/>
+      <w:pPr>
+        <w:ind w:left="2160" w:hanging="180"/>
+      </w:pPr>
+    </w:lvl>
+    <w:lvl w:ilvl="3" w:tplc="0409000F" w:tentative="1">
+      <w:start w:val="1"/>
+      <w:numFmt w:val="decimal"/>
+      <w:lvlText w:val="%4."/>
+      <w:lvlJc w:val="left"/>
+      <w:pPr>
+        <w:ind w:left="2880" w:hanging="360"/>
+      </w:pPr>
+    </w:lvl>
+    <w:lvl w:ilvl="4" w:tplc="04090019" w:tentative="1">
+      <w:start w:val="1"/>
+      <w:numFmt w:val="lowerLetter"/>
+      <w:lvlText w:val="%5."/>
+      <w:lvlJc w:val="left"/>
+      <w:pPr>
+        <w:ind w:left="3600" w:hanging="360"/>
+      </w:pPr>
+    </w:lvl>
+    <w:lvl w:ilvl="5" w:tplc="0409001B" w:tentative="1">
+      <w:start w:val="1"/>
+      <w:numFmt w:val="lowerRoman"/>
+      <w:lvlText w:val="%6."/>
+      <w:lvlJc w:val="right"/>
+      <w:pPr>
+        <w:ind w:left="4320" w:hanging="180"/>
+      </w:pPr>
+    </w:lvl>
+    <w:lvl w:ilvl="6" w:tplc="0409000F" w:tentative="1">
+      <w:start w:val="1"/>
+      <w:numFmt w:val="decimal"/>
+      <w:lvlText w:val="%7."/>
+      <w:lvlJc w:val="left"/>
+      <w:pPr>
+        <w:ind w:left="5040" w:hanging="360"/>
+      </w:pPr>
+    </w:lvl>
+    <w:lvl w:ilvl="7" w:tplc="04090019" w:tentative="1">
+      <w:start w:val="1"/>
+      <w:numFmt w:val="lowerLetter"/>
+      <w:lvlText w:val="%8."/>
+      <w:lvlJc w:val="left"/>
+      <w:pPr>
+        <w:ind w:left="5760" w:hanging="360"/>
+      </w:pPr>
+    </w:lvl>
+    <w:lvl w:ilvl="8" w:tplc="0409001B" w:tentative="1">
+      <w:start w:val="1"/>
+      <w:numFmt w:val="lowerRoman"/>
+      <w:lvlText w:val="%9."/>
+      <w:lvlJc w:val="right"/>
+      <w:pPr>
+        <w:ind w:left="6480" w:hanging="180"/>
+      </w:pPr>
+    </w:lvl>
+  </w:abstractNum>
+  <w:abstractNum w:abstractNumId="1" w15:restartNumberingAfterBreak="0">
     <w:nsid w:val="1C0B7B36"/>
     <w:multiLevelType w:val="hybridMultilevel"/>
     <w:tmpl w:val="44A846AC"/>
@@ -5619,7 +7285,120 @@
       </w:rPr>
     </w:lvl>
   </w:abstractNum>
-  <w:abstractNum w:abstractNumId="1" w15:restartNumberingAfterBreak="0">
+  <w:abstractNum w:abstractNumId="2" w15:restartNumberingAfterBreak="0">
+    <w:nsid w:val="2B3008D4"/>
+    <w:multiLevelType w:val="hybridMultilevel"/>
+    <w:tmpl w:val="E190E3DE"/>
+    <w:lvl w:ilvl="0" w:tplc="04090001">
+      <w:start w:val="1"/>
+      <w:numFmt w:val="bullet"/>
+      <w:lvlText w:val=""/>
+      <w:lvlJc w:val="left"/>
+      <w:pPr>
+        <w:ind w:left="720" w:hanging="360"/>
+      </w:pPr>
+      <w:rPr>
+        <w:rFonts w:ascii="Symbol" w:hAnsi="Symbol" w:hint="default"/>
+      </w:rPr>
+    </w:lvl>
+    <w:lvl w:ilvl="1" w:tplc="04090003" w:tentative="1">
+      <w:start w:val="1"/>
+      <w:numFmt w:val="bullet"/>
+      <w:lvlText w:val="o"/>
+      <w:lvlJc w:val="left"/>
+      <w:pPr>
+        <w:ind w:left="1440" w:hanging="360"/>
+      </w:pPr>
+      <w:rPr>
+        <w:rFonts w:ascii="Courier New" w:hAnsi="Courier New" w:cs="Courier New" w:hint="default"/>
+      </w:rPr>
+    </w:lvl>
+    <w:lvl w:ilvl="2" w:tplc="04090005" w:tentative="1">
+      <w:start w:val="1"/>
+      <w:numFmt w:val="bullet"/>
+      <w:lvlText w:val=""/>
+      <w:lvlJc w:val="left"/>
+      <w:pPr>
+        <w:ind w:left="2160" w:hanging="360"/>
+      </w:pPr>
+      <w:rPr>
+        <w:rFonts w:ascii="Wingdings" w:hAnsi="Wingdings" w:hint="default"/>
+      </w:rPr>
+    </w:lvl>
+    <w:lvl w:ilvl="3" w:tplc="04090001" w:tentative="1">
+      <w:start w:val="1"/>
+      <w:numFmt w:val="bullet"/>
+      <w:lvlText w:val=""/>
+      <w:lvlJc w:val="left"/>
+      <w:pPr>
+        <w:ind w:left="2880" w:hanging="360"/>
+      </w:pPr>
+      <w:rPr>
+        <w:rFonts w:ascii="Symbol" w:hAnsi="Symbol" w:hint="default"/>
+      </w:rPr>
+    </w:lvl>
+    <w:lvl w:ilvl="4" w:tplc="04090003" w:tentative="1">
+      <w:start w:val="1"/>
+      <w:numFmt w:val="bullet"/>
+      <w:lvlText w:val="o"/>
+      <w:lvlJc w:val="left"/>
+      <w:pPr>
+        <w:ind w:left="3600" w:hanging="360"/>
+      </w:pPr>
+      <w:rPr>
+        <w:rFonts w:ascii="Courier New" w:hAnsi="Courier New" w:cs="Courier New" w:hint="default"/>
+      </w:rPr>
+    </w:lvl>
+    <w:lvl w:ilvl="5" w:tplc="04090005" w:tentative="1">
+      <w:start w:val="1"/>
+      <w:numFmt w:val="bullet"/>
+      <w:lvlText w:val=""/>
+      <w:lvlJc w:val="left"/>
+      <w:pPr>
+        <w:ind w:left="4320" w:hanging="360"/>
+      </w:pPr>
+      <w:rPr>
+        <w:rFonts w:ascii="Wingdings" w:hAnsi="Wingdings" w:hint="default"/>
+      </w:rPr>
+    </w:lvl>
+    <w:lvl w:ilvl="6" w:tplc="04090001" w:tentative="1">
+      <w:start w:val="1"/>
+      <w:numFmt w:val="bullet"/>
+      <w:lvlText w:val=""/>
+      <w:lvlJc w:val="left"/>
+      <w:pPr>
+        <w:ind w:left="5040" w:hanging="360"/>
+      </w:pPr>
+      <w:rPr>
+        <w:rFonts w:ascii="Symbol" w:hAnsi="Symbol" w:hint="default"/>
+      </w:rPr>
+    </w:lvl>
+    <w:lvl w:ilvl="7" w:tplc="04090003" w:tentative="1">
+      <w:start w:val="1"/>
+      <w:numFmt w:val="bullet"/>
+      <w:lvlText w:val="o"/>
+      <w:lvlJc w:val="left"/>
+      <w:pPr>
+        <w:ind w:left="5760" w:hanging="360"/>
+      </w:pPr>
+      <w:rPr>
+        <w:rFonts w:ascii="Courier New" w:hAnsi="Courier New" w:cs="Courier New" w:hint="default"/>
+      </w:rPr>
+    </w:lvl>
+    <w:lvl w:ilvl="8" w:tplc="04090005" w:tentative="1">
+      <w:start w:val="1"/>
+      <w:numFmt w:val="bullet"/>
+      <w:lvlText w:val=""/>
+      <w:lvlJc w:val="left"/>
+      <w:pPr>
+        <w:ind w:left="6480" w:hanging="360"/>
+      </w:pPr>
+      <w:rPr>
+        <w:rFonts w:ascii="Wingdings" w:hAnsi="Wingdings" w:hint="default"/>
+      </w:rPr>
+    </w:lvl>
+  </w:abstractNum>
+  <w:abstractNum w:abstractNumId="3" w15:restartNumberingAfterBreak="0">
     <w:nsid w:val="7ED20B88"/>
     <w:multiLevelType w:val="hybridMultilevel"/>
     <w:tmpl w:val="2D7A12F2"/>
@@ -5709,9 +7488,15 @@
     </w:lvl>
   </w:abstractNum>
   <w:num w:numId="1">
+    <w:abstractNumId w:val="3"/>
+  </w:num>
+  <w:num w:numId="2">
     <w:abstractNumId w:val="1"/>
   </w:num>
-  <w:num w:numId="2">
+  <w:num w:numId="3">
+    <w:abstractNumId w:val="2"/>
+  </w:num>
+  <w:num w:numId="4">
     <w:abstractNumId w:val="0"/>
   </w:num>
 </w:numbering>
@@ -6509,7 +8294,7 @@
 </file>
 
 <file path=customXml/itemProps1.xml><?xml version="1.0" encoding="utf-8"?>
-<ds:datastoreItem xmlns:ds="http://schemas.openxmlformats.org/officeDocument/2006/customXml" ds:itemID="{33E2D755-FEA0-4313-8B67-32F0118FE7A9}">
+<ds:datastoreItem xmlns:ds="http://schemas.openxmlformats.org/officeDocument/2006/customXml" ds:itemID="{EB17EB3A-B795-4A09-8D8B-A497FA62957E}">
   <ds:schemaRefs>
     <ds:schemaRef ds:uri="http://schemas.openxmlformats.org/officeDocument/2006/bibliography"/>
   </ds:schemaRefs>

</xml_diff>